<commit_message>
Fix Movement and add Observations
</commit_message>
<xml_diff>
--- a/documentazione/PropostaProgettoIA.docx
+++ b/documentazione/PropostaProgettoIA.docx
@@ -34,12 +34,20 @@
       <w:pPr>
         <w:jc w:val="both"/>
         <w:rPr>
+          <w:b/>
+          <w:bCs/>
           <w:color w:val="000000"/>
-        </w:rPr>
-      </w:pPr>
-      <w:r>
-        <w:rPr>
+          <w:sz w:val="24"/>
+          <w:szCs w:val="24"/>
+        </w:rPr>
+      </w:pPr>
+      <w:r>
+        <w:rPr>
+          <w:b/>
+          <w:bCs/>
           <w:color w:val="000000"/>
+          <w:sz w:val="24"/>
+          <w:szCs w:val="24"/>
         </w:rPr>
         <w:t>Grazia Margarella e Nicola Pio Santorsa</w:t>
       </w:r>
@@ -97,7 +105,19 @@
         <w:t xml:space="preserve"> </w:t>
       </w:r>
       <w:r>
-        <w:t>Progettare un ambiente 2D con una stanza e ostacoli posizionati in modo casuale, dove l'agente deve raggiungere un target evitando gli ostacoli durante il percorso.</w:t>
+        <w:t xml:space="preserve">Progettare un ambiente 2D </w:t>
+      </w:r>
+      <w:r>
+        <w:t>rappresentante</w:t>
+      </w:r>
+      <w:r>
+        <w:t xml:space="preserve"> una stanza </w:t>
+      </w:r>
+      <w:r>
+        <w:t>con</w:t>
+      </w:r>
+      <w:r>
+        <w:t xml:space="preserve"> ostacoli posizionati in modo casuale, dove l'agente deve raggiungere un target evitando gli ostacoli durante il percorso.</w:t>
       </w:r>
     </w:p>
     <w:p>
@@ -154,13 +174,7 @@
         <w:rPr>
           <w:color w:val="000000"/>
         </w:rPr>
-        <w:t>Definire</w:t>
-      </w:r>
-      <w:r>
-        <w:rPr>
-          <w:color w:val="000000"/>
-        </w:rPr>
-        <w:t xml:space="preserve"> in modo efficace gli stati dell'ambiente, inclusi parametri come la presenza degli ostacoli nelle vicinanze e la direzione verso cui è posizionato il target, per consentire una rappresentazione chiara e informativa</w:t>
+        <w:t>Definire in modo efficace gli stati dell'ambiente, inclusi parametri come la presenza degli ostacoli nelle vicinanze e la direzione verso cui è posizionato il target, per consentire una rappresentazione chiara e informativa</w:t>
       </w:r>
       <w:r>
         <w:t>.</w:t>
@@ -257,7 +271,19 @@
         <w:rPr>
           <w:color w:val="000000"/>
         </w:rPr>
-        <w:t>Sviluppare un agente Q-learning in grado di apprendere strategie ottimali per evitare gli ostacoli e per acquisire un numero maggiore di target nel minor numero di passi possibile.</w:t>
+        <w:t xml:space="preserve">Sviluppare un agente </w:t>
+      </w:r>
+      <w:r>
+        <w:rPr>
+          <w:color w:val="000000"/>
+        </w:rPr>
+        <w:t xml:space="preserve">Deep </w:t>
+      </w:r>
+      <w:r>
+        <w:rPr>
+          <w:color w:val="000000"/>
+        </w:rPr>
+        <w:t>Q-learning in grado di apprendere strategie ottimali per evitare gli ostacoli e per acquisire un numero maggiore di target nel minor numero di passi possibile.</w:t>
       </w:r>
     </w:p>
     <w:p>

</xml_diff>